<commit_message>
v2.0.1, reduced size of RNG list
</commit_message>
<xml_diff>
--- a/ExoVista User Guide.docx
+++ b/ExoVista User Guide.docx
@@ -3006,25 +3006,20 @@
         </w:rPr>
         <w:t xml:space="preserve">direct imaging instruments, or for planet detection simulations. These users should download the existing FITS planetary scene files from </w:t>
       </w:r>
-      <w:commentRangeStart w:id="3"/>
-      <w:r>
-        <w:rPr>
-          <w:rFonts w:cstheme="minorHAnsi"/>
-        </w:rPr>
-        <w:t>[location]</w:t>
-      </w:r>
-      <w:commentRangeEnd w:id="3"/>
-      <w:r>
-        <w:rPr>
-          <w:rStyle w:val="CommentReference"/>
-        </w:rPr>
-        <w:commentReference w:id="3"/>
-      </w:r>
-      <w:r>
-        <w:rPr>
-          <w:rFonts w:cstheme="minorHAnsi"/>
-        </w:rPr>
-        <w:t xml:space="preserve">, which can be read by any FITS tool such as </w:t>
+      <w:hyperlink r:id="rId8" w:history="1">
+        <w:r>
+          <w:rPr>
+            <w:rStyle w:val="Hyperlink"/>
+            <w:rFonts w:cstheme="minorHAnsi"/>
+          </w:rPr>
+          <w:t>https://tools.emac.gsfc.nasa.gov/exovista/</w:t>
+        </w:r>
+      </w:hyperlink>
+      <w:r>
+        <w:rPr>
+          <w:rFonts w:cstheme="minorHAnsi"/>
+        </w:rPr>
+        <w:t xml:space="preserve"> which can be read by any FITS tool such as </w:t>
       </w:r>
       <w:proofErr w:type="spellStart"/>
       <w:r>
@@ -3756,12 +3751,12 @@
       <w:pPr>
         <w:pStyle w:val="Heading1"/>
       </w:pPr>
-      <w:bookmarkStart w:id="4" w:name="_Toc125637835"/>
+      <w:bookmarkStart w:id="3" w:name="_Toc125637835"/>
       <w:r>
         <w:lastRenderedPageBreak/>
         <w:t>4. Running</w:t>
       </w:r>
-      <w:bookmarkEnd w:id="4"/>
+      <w:bookmarkEnd w:id="3"/>
     </w:p>
     <w:p/>
     <w:p>
@@ -3913,11 +3908,11 @@
           <w:b w:val="0"/>
         </w:rPr>
       </w:pPr>
-      <w:bookmarkStart w:id="5" w:name="_Toc125637836"/>
+      <w:bookmarkStart w:id="4" w:name="_Toc125637836"/>
       <w:r>
         <w:t>4.1 Generating a Single, User-Defined System</w:t>
       </w:r>
-      <w:bookmarkEnd w:id="5"/>
+      <w:bookmarkEnd w:id="4"/>
     </w:p>
     <w:p/>
     <w:p>
@@ -4744,11 +4739,11 @@
           <w:b w:val="0"/>
         </w:rPr>
       </w:pPr>
-      <w:bookmarkStart w:id="6" w:name="_Toc125637837"/>
+      <w:bookmarkStart w:id="5" w:name="_Toc125637837"/>
       <w:r>
         <w:t>4.2 Generating a Universe of Randomized Planetary System from a Target List</w:t>
       </w:r>
-      <w:bookmarkEnd w:id="6"/>
+      <w:bookmarkEnd w:id="5"/>
     </w:p>
     <w:p/>
     <w:p>
@@ -5401,11 +5396,11 @@
       <w:pPr>
         <w:pStyle w:val="Heading2"/>
       </w:pPr>
-      <w:bookmarkStart w:id="7" w:name="_Toc125637838"/>
+      <w:bookmarkStart w:id="6" w:name="_Toc125637838"/>
       <w:r>
         <w:t>4.3 Post-Processing Routines</w:t>
       </w:r>
-      <w:bookmarkEnd w:id="7"/>
+      <w:bookmarkEnd w:id="6"/>
     </w:p>
     <w:p/>
     <w:p>
@@ -5757,7 +5752,7 @@
       <w:pPr>
         <w:pStyle w:val="Heading1"/>
       </w:pPr>
-      <w:bookmarkStart w:id="8" w:name="_Toc125637839"/>
+      <w:bookmarkStart w:id="7" w:name="_Toc125637839"/>
       <w:r>
         <w:lastRenderedPageBreak/>
         <w:t>5</w:t>
@@ -5768,34 +5763,34 @@
       <w:r>
         <w:t xml:space="preserve"> Files</w:t>
       </w:r>
+      <w:bookmarkEnd w:id="7"/>
+    </w:p>
+    <w:p>
+      <w:pPr>
+        <w:rPr>
+          <w:b/>
+          <w:bCs/>
+        </w:rPr>
+      </w:pPr>
+    </w:p>
+    <w:p>
+      <w:pPr>
+        <w:pStyle w:val="Heading2"/>
+      </w:pPr>
+      <w:bookmarkStart w:id="8" w:name="_Toc125637840"/>
+      <w:r>
+        <w:t>5</w:t>
+      </w:r>
+      <w:r>
+        <w:t>.</w:t>
+      </w:r>
+      <w:r>
+        <w:t>1</w:t>
+      </w:r>
+      <w:r>
+        <w:t xml:space="preserve"> The Planetary System File</w:t>
+      </w:r>
       <w:bookmarkEnd w:id="8"/>
-    </w:p>
-    <w:p>
-      <w:pPr>
-        <w:rPr>
-          <w:b/>
-          <w:bCs/>
-        </w:rPr>
-      </w:pPr>
-    </w:p>
-    <w:p>
-      <w:pPr>
-        <w:pStyle w:val="Heading2"/>
-      </w:pPr>
-      <w:bookmarkStart w:id="9" w:name="_Toc125637840"/>
-      <w:r>
-        <w:t>5</w:t>
-      </w:r>
-      <w:r>
-        <w:t>.</w:t>
-      </w:r>
-      <w:r>
-        <w:t>1</w:t>
-      </w:r>
-      <w:r>
-        <w:t xml:space="preserve"> The Planetary System File</w:t>
-      </w:r>
-      <w:bookmarkEnd w:id="9"/>
     </w:p>
     <w:p/>
     <w:p>
@@ -6832,7 +6827,7 @@
       <w:pPr>
         <w:pStyle w:val="Heading2"/>
       </w:pPr>
-      <w:bookmarkStart w:id="10" w:name="_Toc125637841"/>
+      <w:bookmarkStart w:id="9" w:name="_Toc125637841"/>
       <w:r>
         <w:t>5</w:t>
       </w:r>
@@ -6851,7 +6846,7 @@
       <w:r>
         <w:t xml:space="preserve"> List</w:t>
       </w:r>
-      <w:bookmarkEnd w:id="10"/>
+      <w:bookmarkEnd w:id="9"/>
     </w:p>
     <w:p/>
     <w:p>
@@ -7244,7 +7239,7 @@
       <w:pPr>
         <w:pStyle w:val="Heading1"/>
       </w:pPr>
-      <w:bookmarkStart w:id="11" w:name="_Toc125637842"/>
+      <w:bookmarkStart w:id="10" w:name="_Toc125637842"/>
       <w:r>
         <w:lastRenderedPageBreak/>
         <w:t>6</w:t>
@@ -7252,7 +7247,7 @@
       <w:r>
         <w:t>. Data Files</w:t>
       </w:r>
-      <w:bookmarkEnd w:id="11"/>
+      <w:bookmarkEnd w:id="10"/>
     </w:p>
     <w:p>
       <w:pPr>
@@ -8965,7 +8960,7 @@
       <w:pPr>
         <w:pStyle w:val="Heading1"/>
       </w:pPr>
-      <w:bookmarkStart w:id="12" w:name="_Toc125637843"/>
+      <w:bookmarkStart w:id="11" w:name="_Toc125637843"/>
       <w:r>
         <w:lastRenderedPageBreak/>
         <w:t>7</w:t>
@@ -8973,7 +8968,7 @@
       <w:r>
         <w:t>. Output Files</w:t>
       </w:r>
-      <w:bookmarkEnd w:id="12"/>
+      <w:bookmarkEnd w:id="11"/>
     </w:p>
     <w:p/>
     <w:p>
@@ -11618,7 +11613,7 @@
       <w:pPr>
         <w:pStyle w:val="Heading1"/>
       </w:pPr>
-      <w:bookmarkStart w:id="13" w:name="_Toc125637844"/>
+      <w:bookmarkStart w:id="12" w:name="_Toc125637844"/>
       <w:r>
         <w:lastRenderedPageBreak/>
         <w:t>Appendi</w:t>
@@ -11626,6 +11621,36 @@
       <w:r>
         <w:t>ces</w:t>
       </w:r>
+      <w:bookmarkEnd w:id="12"/>
+    </w:p>
+    <w:p>
+      <w:pPr>
+        <w:rPr>
+          <w:b/>
+          <w:bCs/>
+        </w:rPr>
+      </w:pPr>
+    </w:p>
+    <w:p>
+      <w:pPr>
+        <w:pStyle w:val="Heading1"/>
+      </w:pPr>
+      <w:bookmarkStart w:id="13" w:name="_Toc125637845"/>
+      <w:r>
+        <w:t xml:space="preserve">A. Scientific </w:t>
+      </w:r>
+      <w:r>
+        <w:t xml:space="preserve">and Computational </w:t>
+      </w:r>
+      <w:r>
+        <w:t>M</w:t>
+      </w:r>
+      <w:r>
+        <w:t>odel</w:t>
+      </w:r>
+      <w:r>
+        <w:t>s</w:t>
+      </w:r>
       <w:bookmarkEnd w:id="13"/>
     </w:p>
     <w:p>
@@ -11638,43 +11663,13 @@
     </w:p>
     <w:p>
       <w:pPr>
-        <w:pStyle w:val="Heading1"/>
-      </w:pPr>
-      <w:bookmarkStart w:id="14" w:name="_Toc125637845"/>
-      <w:r>
-        <w:t xml:space="preserve">A. Scientific </w:t>
-      </w:r>
-      <w:r>
-        <w:t xml:space="preserve">and Computational </w:t>
-      </w:r>
-      <w:r>
-        <w:t>M</w:t>
-      </w:r>
-      <w:r>
-        <w:t>odel</w:t>
-      </w:r>
-      <w:r>
-        <w:t>s</w:t>
+        <w:pStyle w:val="Heading2"/>
+      </w:pPr>
+      <w:bookmarkStart w:id="14" w:name="_Toc125637846"/>
+      <w:r>
+        <w:t>A.1 Stellar Target List</w:t>
       </w:r>
       <w:bookmarkEnd w:id="14"/>
-    </w:p>
-    <w:p>
-      <w:pPr>
-        <w:rPr>
-          <w:b/>
-          <w:bCs/>
-        </w:rPr>
-      </w:pPr>
-    </w:p>
-    <w:p>
-      <w:pPr>
-        <w:pStyle w:val="Heading2"/>
-      </w:pPr>
-      <w:bookmarkStart w:id="15" w:name="_Toc125637846"/>
-      <w:r>
-        <w:t>A.1 Stellar Target List</w:t>
-      </w:r>
-      <w:bookmarkEnd w:id="15"/>
     </w:p>
     <w:p/>
     <w:p>
@@ -11773,11 +11768,11 @@
       <w:pPr>
         <w:pStyle w:val="Heading2"/>
       </w:pPr>
-      <w:bookmarkStart w:id="16" w:name="_Toc125637847"/>
+      <w:bookmarkStart w:id="15" w:name="_Toc125637847"/>
       <w:r>
         <w:t>A.2 Planet Generation</w:t>
       </w:r>
-      <w:bookmarkEnd w:id="16"/>
+      <w:bookmarkEnd w:id="15"/>
     </w:p>
     <w:p/>
     <w:p>
@@ -12069,14 +12064,14 @@
       <w:pPr>
         <w:pStyle w:val="Heading2"/>
       </w:pPr>
-      <w:bookmarkStart w:id="17" w:name="_Toc125637848"/>
+      <w:bookmarkStart w:id="16" w:name="_Toc125637848"/>
       <w:r>
         <w:t xml:space="preserve">A.3 Disk </w:t>
       </w:r>
       <w:r>
         <w:t>Model</w:t>
       </w:r>
-      <w:bookmarkEnd w:id="17"/>
+      <w:bookmarkEnd w:id="16"/>
     </w:p>
     <w:p/>
     <w:p>
@@ -12415,18 +12410,7 @@
         <w:t xml:space="preserve"> size distribution</w:t>
       </w:r>
       <w:r>
-        <w:t xml:space="preserve">. Exterior to the belt, the density falls off with a power law of r^-1.5. Interior to the belt, the density falls off based on a collisional Poynting-Robertson drag </w:t>
-      </w:r>
-      <w:commentRangeStart w:id="18"/>
-      <w:r>
-        <w:t>model</w:t>
-      </w:r>
-      <w:commentRangeEnd w:id="18"/>
-      <w:r>
-        <w:rPr>
-          <w:rStyle w:val="CommentReference"/>
-        </w:rPr>
-        <w:commentReference w:id="18"/>
+        <w:t>. Exterior to the belt, the density falls off with a power law of r^-1.5. Interior to the belt, the density falls off based on a collisional Poynting-Robertson drag model</w:t>
       </w:r>
       <w:r>
         <w:t xml:space="preserve"> from Wyatt.</w:t>
@@ -12706,7 +12690,7 @@
       <w:pPr>
         <w:pStyle w:val="Heading1"/>
       </w:pPr>
-      <w:bookmarkStart w:id="19" w:name="_Toc125637849"/>
+      <w:bookmarkStart w:id="17" w:name="_Toc125637849"/>
       <w:r>
         <w:lastRenderedPageBreak/>
         <w:t>B</w:t>
@@ -12722,7 +12706,7 @@
       <w:r>
         <w:t xml:space="preserve"> API</w:t>
       </w:r>
-      <w:bookmarkEnd w:id="19"/>
+      <w:bookmarkEnd w:id="17"/>
     </w:p>
     <w:p>
       <w:pPr>
@@ -12747,7 +12731,7 @@
           <w:rFonts w:ascii="Consolas" w:hAnsi="Consolas" w:cs="Consolas"/>
         </w:rPr>
       </w:pPr>
-      <w:bookmarkStart w:id="20" w:name="_Toc125637850"/>
+      <w:bookmarkStart w:id="18" w:name="_Toc125637850"/>
       <w:r>
         <w:t>B</w:t>
       </w:r>
@@ -12767,7 +12751,7 @@
         </w:rPr>
         <w:t>load_stars</w:t>
       </w:r>
-      <w:bookmarkEnd w:id="20"/>
+      <w:bookmarkEnd w:id="18"/>
       <w:proofErr w:type="spellEnd"/>
     </w:p>
     <w:p>
@@ -13380,7 +13364,7 @@
       <w:pPr>
         <w:pStyle w:val="Heading2"/>
       </w:pPr>
-      <w:bookmarkStart w:id="21" w:name="_Toc125637851"/>
+      <w:bookmarkStart w:id="19" w:name="_Toc125637851"/>
       <w:r>
         <w:lastRenderedPageBreak/>
         <w:t>B</w:t>
@@ -13401,7 +13385,7 @@
         </w:rPr>
         <w:t>generate_planets</w:t>
       </w:r>
-      <w:bookmarkEnd w:id="21"/>
+      <w:bookmarkEnd w:id="19"/>
       <w:proofErr w:type="spellEnd"/>
     </w:p>
     <w:p>
@@ -17917,7 +17901,7 @@
           <w:rFonts w:ascii="Consolas" w:hAnsi="Consolas" w:cs="Consolas"/>
         </w:rPr>
       </w:pPr>
-      <w:bookmarkStart w:id="22" w:name="_Toc125637852"/>
+      <w:bookmarkStart w:id="20" w:name="_Toc125637852"/>
       <w:r>
         <w:rPr>
           <w:rFonts w:cstheme="minorHAnsi"/>
@@ -17950,7 +17934,7 @@
         </w:rPr>
         <w:t>generate_disks</w:t>
       </w:r>
-      <w:bookmarkEnd w:id="22"/>
+      <w:bookmarkEnd w:id="20"/>
       <w:proofErr w:type="spellEnd"/>
     </w:p>
     <w:p/>
@@ -18660,7 +18644,7 @@
           <w:rFonts w:ascii="Consolas" w:hAnsi="Consolas" w:cs="Consolas"/>
         </w:rPr>
       </w:pPr>
-      <w:bookmarkStart w:id="23" w:name="_Toc125637853"/>
+      <w:bookmarkStart w:id="21" w:name="_Toc125637853"/>
       <w:r>
         <w:rPr>
           <w:rFonts w:cstheme="minorHAnsi"/>
@@ -18692,7 +18676,7 @@
         </w:rPr>
         <w:t>generate_scene</w:t>
       </w:r>
-      <w:bookmarkEnd w:id="23"/>
+      <w:bookmarkEnd w:id="21"/>
       <w:proofErr w:type="spellEnd"/>
     </w:p>
     <w:p>
@@ -23129,7 +23113,7 @@
       <w:pPr>
         <w:pStyle w:val="Heading2"/>
       </w:pPr>
-      <w:bookmarkStart w:id="24" w:name="_Toc125637854"/>
+      <w:bookmarkStart w:id="22" w:name="_Toc125637854"/>
       <w:r>
         <w:rPr>
           <w:rFonts w:cstheme="minorHAnsi"/>
@@ -23161,7 +23145,7 @@
         </w:rPr>
         <w:t>read_solarsystem</w:t>
       </w:r>
-      <w:bookmarkEnd w:id="24"/>
+      <w:bookmarkEnd w:id="22"/>
       <w:proofErr w:type="spellEnd"/>
     </w:p>
     <w:p>
@@ -23699,7 +23683,7 @@
       <w:pPr>
         <w:pStyle w:val="Heading2"/>
       </w:pPr>
-      <w:bookmarkStart w:id="25" w:name="_Toc125637855"/>
+      <w:bookmarkStart w:id="23" w:name="_Toc125637855"/>
       <w:r>
         <w:t>B</w:t>
       </w:r>
@@ -23725,7 +23709,7 @@
         </w:rPr>
         <w:t>nbody</w:t>
       </w:r>
-      <w:bookmarkEnd w:id="25"/>
+      <w:bookmarkEnd w:id="23"/>
       <w:proofErr w:type="spellEnd"/>
     </w:p>
     <w:p>
@@ -24868,7 +24852,7 @@
       <w:pPr>
         <w:pStyle w:val="Heading2"/>
       </w:pPr>
-      <w:bookmarkStart w:id="26" w:name="_Toc125637856"/>
+      <w:bookmarkStart w:id="24" w:name="_Toc125637856"/>
       <w:r>
         <w:t>B</w:t>
       </w:r>
@@ -24890,7 +24874,7 @@
         </w:rPr>
         <w:t>coordinates</w:t>
       </w:r>
-      <w:bookmarkEnd w:id="26"/>
+      <w:bookmarkEnd w:id="24"/>
     </w:p>
     <w:p>
       <w:pPr>
@@ -25654,7 +25638,7 @@
       <w:pPr>
         <w:pStyle w:val="Heading2"/>
       </w:pPr>
-      <w:bookmarkStart w:id="27" w:name="_Toc125637857"/>
+      <w:bookmarkStart w:id="25" w:name="_Toc125637857"/>
       <w:r>
         <w:t>B</w:t>
       </w:r>
@@ -25707,7 +25691,7 @@
         </w:rPr>
         <w:t>Image</w:t>
       </w:r>
-      <w:bookmarkEnd w:id="27"/>
+      <w:bookmarkEnd w:id="25"/>
     </w:p>
     <w:p>
       <w:pPr>
@@ -27207,7 +27191,7 @@
       <w:pPr>
         <w:pStyle w:val="Heading2"/>
       </w:pPr>
-      <w:bookmarkStart w:id="28" w:name="_Toc125637858"/>
+      <w:bookmarkStart w:id="26" w:name="_Toc125637858"/>
       <w:r>
         <w:t>B</w:t>
       </w:r>
@@ -27230,7 +27214,7 @@
         </w:rPr>
         <w:t>ng</w:t>
       </w:r>
-      <w:bookmarkEnd w:id="28"/>
+      <w:bookmarkEnd w:id="26"/>
       <w:proofErr w:type="spellEnd"/>
     </w:p>
     <w:p>
@@ -28339,7 +28323,7 @@
       <w:pPr>
         <w:pStyle w:val="Heading2"/>
       </w:pPr>
-      <w:bookmarkStart w:id="29" w:name="_Toc125637859"/>
+      <w:bookmarkStart w:id="27" w:name="_Toc125637859"/>
       <w:r>
         <w:lastRenderedPageBreak/>
         <w:t>B</w:t>
@@ -28362,7 +28346,7 @@
         </w:rPr>
         <w:t>defaults.py</w:t>
       </w:r>
-      <w:bookmarkEnd w:id="29"/>
+      <w:bookmarkEnd w:id="27"/>
     </w:p>
     <w:p>
       <w:pPr>
@@ -30116,7 +30100,7 @@
       <w:pPr>
         <w:pStyle w:val="Heading2"/>
       </w:pPr>
-      <w:bookmarkStart w:id="30" w:name="_Toc125637860"/>
+      <w:bookmarkStart w:id="28" w:name="_Toc125637860"/>
       <w:r>
         <w:lastRenderedPageBreak/>
         <w:t>B.1</w:t>
@@ -30127,7 +30111,7 @@
       <w:r>
         <w:t xml:space="preserve"> Module load_scene.py</w:t>
       </w:r>
-      <w:bookmarkEnd w:id="30"/>
+      <w:bookmarkEnd w:id="28"/>
     </w:p>
     <w:p>
       <w:pPr>
@@ -30878,66 +30862,6 @@
     </w:sectPr>
   </w:body>
 </w:document>
-</file>
-
-<file path=word/comments.xml><?xml version="1.0" encoding="utf-8"?>
-<w:comments xmlns:wpc="http://schemas.microsoft.com/office/word/2010/wordprocessingCanvas" xmlns:cx="http://schemas.microsoft.com/office/drawing/2014/chartex" xmlns:cx1="http://schemas.microsoft.com/office/drawing/2015/9/8/chartex" xmlns:cx2="http://schemas.microsoft.com/office/drawing/2015/10/21/chartex" xmlns:cx3="http://schemas.microsoft.com/office/drawing/2016/5/9/chartex" xmlns:cx4="http://schemas.microsoft.com/office/drawing/2016/5/10/chartex" xmlns:cx5="http://schemas.microsoft.com/office/drawing/2016/5/11/chartex" xmlns:cx6="http://schemas.microsoft.com/office/drawing/2016/5/12/chartex" xmlns:cx7="http://schemas.microsoft.com/office/drawing/2016/5/13/chartex" xmlns:cx8="http://schemas.microsoft.com/office/drawing/2016/5/14/chartex" xmlns:mc="http://schemas.openxmlformats.org/markup-compatibility/2006" xmlns:aink="http://schemas.microsoft.com/office/drawing/2016/ink" xmlns:am3d="http://schemas.microsoft.com/office/drawing/2017/model3d" xmlns:o="urn:schemas-microsoft-com:office:office" xmlns:oel="http://schemas.microsoft.com/office/2019/extlst" xmlns:r="http://schemas.openxmlformats.org/officeDocument/2006/relationships" xmlns:m="http://schemas.openxmlformats.org/officeDocument/2006/math" xmlns:v="urn:schemas-microsoft-com:vml" xmlns:wp14="http://schemas.microsoft.com/office/word/2010/wordprocessingDrawing" xmlns:wp="http://schemas.openxmlformats.org/drawingml/2006/wordprocessingDrawing" xmlns:w10="urn:schemas-microsoft-com:office:word" xmlns:w="http://schemas.openxmlformats.org/wordprocessingml/2006/main" xmlns:w14="http://schemas.microsoft.com/office/word/2010/wordml" xmlns:w15="http://schemas.microsoft.com/office/word/2012/wordml" xmlns:w16cex="http://schemas.microsoft.com/office/word/2018/wordml/cex" xmlns:w16cid="http://schemas.microsoft.com/office/word/2016/wordml/cid" xmlns:w16="http://schemas.microsoft.com/office/word/2018/wordml" xmlns:w16sdtdh="http://schemas.microsoft.com/office/word/2020/wordml/sdtdatahash" xmlns:w16se="http://schemas.microsoft.com/office/word/2015/wordml/symex" xmlns:wpg="http://schemas.microsoft.com/office/word/2010/wordprocessingGroup" xmlns:wpi="http://schemas.microsoft.com/office/word/2010/wordprocessingInk" xmlns:wne="http://schemas.microsoft.com/office/word/2006/wordml" xmlns:wps="http://schemas.microsoft.com/office/word/2010/wordprocessingShape" mc:Ignorable="w14 w15 w16se w16cid w16 w16cex w16sdtdh wp14">
-  <w:comment w:id="3" w:author="Howe, Alex R. (GSFC-693.0)[Southeastern Universities Research Assoc.]" w:date="2023-01-20T14:16:00Z" w:initials="HAR(6URA">
-    <w:p>
-      <w:r>
-        <w:rPr>
-          <w:rStyle w:val="CommentReference"/>
-        </w:rPr>
-        <w:annotationRef/>
-      </w:r>
-      <w:r>
-        <w:rPr>
-          <w:sz w:val="20"/>
-          <w:szCs w:val="20"/>
-        </w:rPr>
-        <w:t>Website for current FITS files?</w:t>
-      </w:r>
-    </w:p>
-  </w:comment>
-  <w:comment w:id="18" w:author="Howe, Alex R. (GSFC-693.0)[Southeastern Universities Research Assoc.]" w:date="2023-01-19T14:33:00Z" w:initials="HAR(6URA">
-    <w:p>
-      <w:r>
-        <w:rPr>
-          <w:rStyle w:val="CommentReference"/>
-        </w:rPr>
-        <w:annotationRef/>
-      </w:r>
-      <w:r>
-        <w:rPr>
-          <w:sz w:val="20"/>
-          <w:szCs w:val="20"/>
-        </w:rPr>
-        <w:t>Equation? Citation?</w:t>
-      </w:r>
-    </w:p>
-  </w:comment>
-</w:comments>
-</file>
-
-<file path=word/commentsExtended.xml><?xml version="1.0" encoding="utf-8"?>
-<w15:commentsEx xmlns:wpc="http://schemas.microsoft.com/office/word/2010/wordprocessingCanvas" xmlns:cx="http://schemas.microsoft.com/office/drawing/2014/chartex" xmlns:cx1="http://schemas.microsoft.com/office/drawing/2015/9/8/chartex" xmlns:cx2="http://schemas.microsoft.com/office/drawing/2015/10/21/chartex" xmlns:cx3="http://schemas.microsoft.com/office/drawing/2016/5/9/chartex" xmlns:cx4="http://schemas.microsoft.com/office/drawing/2016/5/10/chartex" xmlns:cx5="http://schemas.microsoft.com/office/drawing/2016/5/11/chartex" xmlns:cx6="http://schemas.microsoft.com/office/drawing/2016/5/12/chartex" xmlns:cx7="http://schemas.microsoft.com/office/drawing/2016/5/13/chartex" xmlns:cx8="http://schemas.microsoft.com/office/drawing/2016/5/14/chartex" xmlns:mc="http://schemas.openxmlformats.org/markup-compatibility/2006" xmlns:aink="http://schemas.microsoft.com/office/drawing/2016/ink" xmlns:am3d="http://schemas.microsoft.com/office/drawing/2017/model3d" xmlns:o="urn:schemas-microsoft-com:office:office" xmlns:oel="http://schemas.microsoft.com/office/2019/extlst" xmlns:r="http://schemas.openxmlformats.org/officeDocument/2006/relationships" xmlns:m="http://schemas.openxmlformats.org/officeDocument/2006/math" xmlns:v="urn:schemas-microsoft-com:vml" xmlns:wp14="http://schemas.microsoft.com/office/word/2010/wordprocessingDrawing" xmlns:wp="http://schemas.openxmlformats.org/drawingml/2006/wordprocessingDrawing" xmlns:w10="urn:schemas-microsoft-com:office:word" xmlns:w="http://schemas.openxmlformats.org/wordprocessingml/2006/main" xmlns:w14="http://schemas.microsoft.com/office/word/2010/wordml" xmlns:w15="http://schemas.microsoft.com/office/word/2012/wordml" xmlns:w16cex="http://schemas.microsoft.com/office/word/2018/wordml/cex" xmlns:w16cid="http://schemas.microsoft.com/office/word/2016/wordml/cid" xmlns:w16="http://schemas.microsoft.com/office/word/2018/wordml" xmlns:w16sdtdh="http://schemas.microsoft.com/office/word/2020/wordml/sdtdatahash" xmlns:w16se="http://schemas.microsoft.com/office/word/2015/wordml/symex" xmlns:wpg="http://schemas.microsoft.com/office/word/2010/wordprocessingGroup" xmlns:wpi="http://schemas.microsoft.com/office/word/2010/wordprocessingInk" xmlns:wne="http://schemas.microsoft.com/office/word/2006/wordml" xmlns:wps="http://schemas.microsoft.com/office/word/2010/wordprocessingShape" mc:Ignorable="w14 w15 w16se w16cid w16 w16cex w16sdtdh wp14">
-  <w15:commentEx w15:paraId="3F8863D6" w15:done="0"/>
-  <w15:commentEx w15:paraId="5E9B4634" w15:done="0"/>
-</w15:commentsEx>
-</file>
-
-<file path=word/commentsExtensible.xml><?xml version="1.0" encoding="utf-8"?>
-<w16cex:commentsExtensible xmlns:wpc="http://schemas.microsoft.com/office/word/2010/wordprocessingCanvas" xmlns:cx="http://schemas.microsoft.com/office/drawing/2014/chartex" xmlns:cx1="http://schemas.microsoft.com/office/drawing/2015/9/8/chartex" xmlns:cx2="http://schemas.microsoft.com/office/drawing/2015/10/21/chartex" xmlns:cx3="http://schemas.microsoft.com/office/drawing/2016/5/9/chartex" xmlns:cx4="http://schemas.microsoft.com/office/drawing/2016/5/10/chartex" xmlns:cx5="http://schemas.microsoft.com/office/drawing/2016/5/11/chartex" xmlns:cx6="http://schemas.microsoft.com/office/drawing/2016/5/12/chartex" xmlns:cx7="http://schemas.microsoft.com/office/drawing/2016/5/13/chartex" xmlns:cx8="http://schemas.microsoft.com/office/drawing/2016/5/14/chartex" xmlns:mc="http://schemas.openxmlformats.org/markup-compatibility/2006" xmlns:aink="http://schemas.microsoft.com/office/drawing/2016/ink" xmlns:am3d="http://schemas.microsoft.com/office/drawing/2017/model3d" xmlns:o="urn:schemas-microsoft-com:office:office" xmlns:oel="http://schemas.microsoft.com/office/2019/extlst" xmlns:r="http://schemas.openxmlformats.org/officeDocument/2006/relationships" xmlns:m="http://schemas.openxmlformats.org/officeDocument/2006/math" xmlns:v="urn:schemas-microsoft-com:vml" xmlns:wp14="http://schemas.microsoft.com/office/word/2010/wordprocessingDrawing" xmlns:wp="http://schemas.openxmlformats.org/drawingml/2006/wordprocessingDrawing" xmlns:w10="urn:schemas-microsoft-com:office:word" xmlns:w="http://schemas.openxmlformats.org/wordprocessingml/2006/main" xmlns:w14="http://schemas.microsoft.com/office/word/2010/wordml" xmlns:w15="http://schemas.microsoft.com/office/word/2012/wordml" xmlns:w16cex="http://schemas.microsoft.com/office/word/2018/wordml/cex" xmlns:w16cid="http://schemas.microsoft.com/office/word/2016/wordml/cid" xmlns:w16="http://schemas.microsoft.com/office/word/2018/wordml" xmlns:w16sdtdh="http://schemas.microsoft.com/office/word/2020/wordml/sdtdatahash" xmlns:w16se="http://schemas.microsoft.com/office/word/2015/wordml/symex" xmlns:wpg="http://schemas.microsoft.com/office/word/2010/wordprocessingGroup" xmlns:wpi="http://schemas.microsoft.com/office/word/2010/wordprocessingInk" xmlns:wne="http://schemas.microsoft.com/office/word/2006/wordml" xmlns:wps="http://schemas.microsoft.com/office/word/2010/wordprocessingShape" mc:Ignorable="w14 w15 w16se w16cid w16 w16cex w16sdtdh wp14">
-  <w16cex:commentExtensible w16cex:durableId="277520B9" w16cex:dateUtc="2023-01-20T19:16:00Z"/>
-  <w16cex:commentExtensible w16cex:durableId="2773D33C" w16cex:dateUtc="2023-01-19T19:33:00Z"/>
-</w16cex:commentsExtensible>
-</file>
-
-<file path=word/commentsIds.xml><?xml version="1.0" encoding="utf-8"?>
-<w16cid:commentsIds xmlns:wpc="http://schemas.microsoft.com/office/word/2010/wordprocessingCanvas" xmlns:cx="http://schemas.microsoft.com/office/drawing/2014/chartex" xmlns:cx1="http://schemas.microsoft.com/office/drawing/2015/9/8/chartex" xmlns:cx2="http://schemas.microsoft.com/office/drawing/2015/10/21/chartex" xmlns:cx3="http://schemas.microsoft.com/office/drawing/2016/5/9/chartex" xmlns:cx4="http://schemas.microsoft.com/office/drawing/2016/5/10/chartex" xmlns:cx5="http://schemas.microsoft.com/office/drawing/2016/5/11/chartex" xmlns:cx6="http://schemas.microsoft.com/office/drawing/2016/5/12/chartex" xmlns:cx7="http://schemas.microsoft.com/office/drawing/2016/5/13/chartex" xmlns:cx8="http://schemas.microsoft.com/office/drawing/2016/5/14/chartex" xmlns:mc="http://schemas.openxmlformats.org/markup-compatibility/2006" xmlns:aink="http://schemas.microsoft.com/office/drawing/2016/ink" xmlns:am3d="http://schemas.microsoft.com/office/drawing/2017/model3d" xmlns:o="urn:schemas-microsoft-com:office:office" xmlns:oel="http://schemas.microsoft.com/office/2019/extlst" xmlns:r="http://schemas.openxmlformats.org/officeDocument/2006/relationships" xmlns:m="http://schemas.openxmlformats.org/officeDocument/2006/math" xmlns:v="urn:schemas-microsoft-com:vml" xmlns:wp14="http://schemas.microsoft.com/office/word/2010/wordprocessingDrawing" xmlns:wp="http://schemas.openxmlformats.org/drawingml/2006/wordprocessingDrawing" xmlns:w10="urn:schemas-microsoft-com:office:word" xmlns:w="http://schemas.openxmlformats.org/wordprocessingml/2006/main" xmlns:w14="http://schemas.microsoft.com/office/word/2010/wordml" xmlns:w15="http://schemas.microsoft.com/office/word/2012/wordml" xmlns:w16cex="http://schemas.microsoft.com/office/word/2018/wordml/cex" xmlns:w16cid="http://schemas.microsoft.com/office/word/2016/wordml/cid" xmlns:w16="http://schemas.microsoft.com/office/word/2018/wordml" xmlns:w16sdtdh="http://schemas.microsoft.com/office/word/2020/wordml/sdtdatahash" xmlns:w16se="http://schemas.microsoft.com/office/word/2015/wordml/symex" xmlns:wpg="http://schemas.microsoft.com/office/word/2010/wordprocessingGroup" xmlns:wpi="http://schemas.microsoft.com/office/word/2010/wordprocessingInk" xmlns:wne="http://schemas.microsoft.com/office/word/2006/wordml" xmlns:wps="http://schemas.microsoft.com/office/word/2010/wordprocessingShape" mc:Ignorable="w14 w15 w16se w16cid w16 w16cex w16sdtdh wp14">
-  <w16cid:commentId w16cid:paraId="3F8863D6" w16cid:durableId="277520B9"/>
-  <w16cid:commentId w16cid:paraId="5E9B4634" w16cid:durableId="2773D33C"/>
-</w16cid:commentsIds>
 </file>
 
 <file path=word/endnotes.xml><?xml version="1.0" encoding="utf-8"?>
@@ -32090,14 +32014,6 @@
     <w:abstractNumId w:val="7"/>
   </w:num>
 </w:numbering>
-</file>
-
-<file path=word/people.xml><?xml version="1.0" encoding="utf-8"?>
-<w15:people xmlns:wpc="http://schemas.microsoft.com/office/word/2010/wordprocessingCanvas" xmlns:cx="http://schemas.microsoft.com/office/drawing/2014/chartex" xmlns:cx1="http://schemas.microsoft.com/office/drawing/2015/9/8/chartex" xmlns:cx2="http://schemas.microsoft.com/office/drawing/2015/10/21/chartex" xmlns:cx3="http://schemas.microsoft.com/office/drawing/2016/5/9/chartex" xmlns:cx4="http://schemas.microsoft.com/office/drawing/2016/5/10/chartex" xmlns:cx5="http://schemas.microsoft.com/office/drawing/2016/5/11/chartex" xmlns:cx6="http://schemas.microsoft.com/office/drawing/2016/5/12/chartex" xmlns:cx7="http://schemas.microsoft.com/office/drawing/2016/5/13/chartex" xmlns:cx8="http://schemas.microsoft.com/office/drawing/2016/5/14/chartex" xmlns:mc="http://schemas.openxmlformats.org/markup-compatibility/2006" xmlns:aink="http://schemas.microsoft.com/office/drawing/2016/ink" xmlns:am3d="http://schemas.microsoft.com/office/drawing/2017/model3d" xmlns:o="urn:schemas-microsoft-com:office:office" xmlns:oel="http://schemas.microsoft.com/office/2019/extlst" xmlns:r="http://schemas.openxmlformats.org/officeDocument/2006/relationships" xmlns:m="http://schemas.openxmlformats.org/officeDocument/2006/math" xmlns:v="urn:schemas-microsoft-com:vml" xmlns:wp14="http://schemas.microsoft.com/office/word/2010/wordprocessingDrawing" xmlns:wp="http://schemas.openxmlformats.org/drawingml/2006/wordprocessingDrawing" xmlns:w10="urn:schemas-microsoft-com:office:word" xmlns:w="http://schemas.openxmlformats.org/wordprocessingml/2006/main" xmlns:w14="http://schemas.microsoft.com/office/word/2010/wordml" xmlns:w15="http://schemas.microsoft.com/office/word/2012/wordml" xmlns:w16cex="http://schemas.microsoft.com/office/word/2018/wordml/cex" xmlns:w16cid="http://schemas.microsoft.com/office/word/2016/wordml/cid" xmlns:w16="http://schemas.microsoft.com/office/word/2018/wordml" xmlns:w16sdtdh="http://schemas.microsoft.com/office/word/2020/wordml/sdtdatahash" xmlns:w16se="http://schemas.microsoft.com/office/word/2015/wordml/symex" xmlns:wpg="http://schemas.microsoft.com/office/word/2010/wordprocessingGroup" xmlns:wpi="http://schemas.microsoft.com/office/word/2010/wordprocessingInk" xmlns:wne="http://schemas.microsoft.com/office/word/2006/wordml" xmlns:wps="http://schemas.microsoft.com/office/word/2010/wordprocessingShape" mc:Ignorable="w14 w15 w16se w16cid w16 w16cex w16sdtdh wp14">
-  <w15:person w15:author="Howe, Alex R. (GSFC-693.0)[Southeastern Universities Research Assoc.]">
-    <w15:presenceInfo w15:providerId="AD" w15:userId="S::arhowe1@ndc.nasa.gov::70bd4187-18d4-438a-9604-ae832707f274"/>
-  </w15:person>
-</w15:people>
 </file>
 
 <file path=word/styles.xml><?xml version="1.0" encoding="utf-8"?>
@@ -32921,6 +32837,18 @@
       <w:u w:val="single"/>
     </w:rPr>
   </w:style>
+  <w:style w:type="character" w:styleId="UnresolvedMention">
+    <w:name w:val="Unresolved Mention"/>
+    <w:basedOn w:val="DefaultParagraphFont"/>
+    <w:uiPriority w:val="99"/>
+    <w:semiHidden/>
+    <w:unhideWhenUsed/>
+    <w:rsid w:val="00965C65"/>
+    <w:rPr>
+      <w:color w:val="605E5C"/>
+      <w:shd w:val="clear" w:color="auto" w:fill="E1DFDD"/>
+    </w:rPr>
+  </w:style>
 </w:styles>
 </file>
 

</xml_diff>